<commit_message>
Completed the presentation slides
dasdasd
</commit_message>
<xml_diff>
--- a/Weight adjusting and voting algorithm.docx
+++ b/Weight adjusting and voting algorithm.docx
@@ -708,19 +708,7 @@
         <w:rPr>
           <w:sz w:val="24"/>
         </w:rPr>
-        <w:t>Infer the “# of models” and “# of samples” from the ‘</w:t>
-      </w:r>
-      <w:r>
-        <w:rPr>
-          <w:sz w:val="24"/>
-        </w:rPr>
-        <w:t>All predictions Matrix</w:t>
-      </w:r>
-      <w:r>
-        <w:rPr>
-          <w:sz w:val="24"/>
-        </w:rPr>
-        <w:t>’</w:t>
+        <w:t>Infer the “# of models” and “# of samples” from the ‘All predictions Matrix’</w:t>
       </w:r>
     </w:p>
     <w:p>
@@ -774,14 +762,7 @@
           <w:b/>
           <w:sz w:val="24"/>
         </w:rPr>
-        <w:t>n_</w:t>
-      </w:r>
-      <w:r>
-        <w:rPr>
-          <w:b/>
-          <w:sz w:val="24"/>
-        </w:rPr>
-        <w:t>samples</w:t>
+        <w:t>n_samples</w:t>
       </w:r>
       <w:r>
         <w:rPr>
@@ -1021,10 +1002,7 @@
       </w:pPr>
       <w:r>
         <w:lastRenderedPageBreak/>
-        <w:t>Compare the</w:t>
-      </w:r>
-      <w:r>
-        <w:t xml:space="preserve"> predictions of each </w:t>
+        <w:t xml:space="preserve">Compare the predictions of each </w:t>
       </w:r>
       <w:r>
         <w:rPr>
@@ -1063,19 +1041,100 @@
         <w:rPr>
           <w:color w:val="00B050"/>
         </w:rPr>
-        <w:t xml:space="preserve"> i in range</w:t>
-      </w:r>
-      <w:r>
-        <w:rPr>
-          <w:color w:val="00B050"/>
+        <w:t xml:space="preserve"> i in range (0, n_</w:t>
+      </w:r>
+      <w:r>
+        <w:rPr>
+          <w:sz w:val="24"/>
         </w:rPr>
         <w:t xml:space="preserve"> </w:t>
       </w:r>
       <w:r>
         <w:rPr>
           <w:color w:val="00B050"/>
-        </w:rPr>
-        <w:t>(0,</w:t>
+          <w:sz w:val="24"/>
+        </w:rPr>
+        <w:t>classifiers</w:t>
+      </w:r>
+      <w:r>
+        <w:rPr>
+          <w:color w:val="00B050"/>
+        </w:rPr>
+        <w:t>):</w:t>
+      </w:r>
+    </w:p>
+    <w:p>
+      <w:pPr>
+        <w:rPr>
+          <w:color w:val="00B050"/>
+        </w:rPr>
+      </w:pPr>
+      <w:r>
+        <w:rPr>
+          <w:color w:val="00B050"/>
+        </w:rPr>
+        <w:t xml:space="preserve">        </w:t>
+      </w:r>
+      <w:r>
+        <w:rPr>
+          <w:color w:val="00B050"/>
+        </w:rPr>
+        <w:t xml:space="preserve">     </w:t>
+      </w:r>
+      <w:r>
+        <w:rPr>
+          <w:color w:val="00B050"/>
+        </w:rPr>
+        <w:t>all_predictions_matrix [ i, : ] =  ( [all_predictions_matrix[ i, : ] == actual_values] )</w:t>
+      </w:r>
+    </w:p>
+    <w:p/>
+    <w:p>
+      <w:pPr>
+        <w:rPr>
+          <w:u w:val="single"/>
+        </w:rPr>
+      </w:pPr>
+      <w:r>
+        <w:rPr>
+          <w:u w:val="single"/>
+        </w:rPr>
+        <w:t>Adjusting the Weights</w:t>
+      </w:r>
+    </w:p>
+    <w:p>
+      <w:pPr>
+        <w:rPr>
+          <w:u w:val="single"/>
+        </w:rPr>
+      </w:pPr>
+      <w:r>
+        <w:t xml:space="preserve">Iterate over all the samples </w:t>
+      </w:r>
+      <w:r>
+        <w:sym w:font="Wingdings" w:char="F0E0"/>
+      </w:r>
+      <w:r>
+        <w:t xml:space="preserve"> for i in range (0 to n_samples): and do the following</w:t>
+      </w:r>
+    </w:p>
+    <w:p>
+      <w:pPr>
+        <w:rPr>
+          <w:color w:val="00B050"/>
+        </w:rPr>
+      </w:pPr>
+      <w:r>
+        <w:rPr>
+          <w:color w:val="00B050"/>
+        </w:rPr>
+        <w:t xml:space="preserve">If </w:t>
+      </w:r>
+      <w:r>
+        <w:rPr>
+          <w:color w:val="00B050"/>
+        </w:rPr>
+        <w:t>(all</w:t>
       </w:r>
       <w:r>
         <w:rPr>
@@ -1086,53 +1145,55 @@
       <w:r>
         <w:rPr>
           <w:color w:val="00B050"/>
-        </w:rPr>
-        <w:t>n_</w:t>
-      </w:r>
-      <w:r>
-        <w:rPr>
-          <w:sz w:val="24"/>
+          <w:sz w:val="24"/>
+        </w:rPr>
+        <w:t>classifiers</w:t>
+      </w:r>
+      <w:r>
+        <w:rPr>
+          <w:color w:val="00B050"/>
         </w:rPr>
         <w:t xml:space="preserve"> </w:t>
       </w:r>
       <w:r>
         <w:rPr>
           <w:color w:val="00B050"/>
-          <w:sz w:val="24"/>
-        </w:rPr>
-        <w:t>classifiers</w:t>
-      </w:r>
-      <w:r>
-        <w:rPr>
-          <w:color w:val="00B050"/>
-        </w:rPr>
-        <w:t>):</w:t>
-      </w:r>
-    </w:p>
-    <w:p>
-      <w:pPr>
-        <w:rPr>
-          <w:color w:val="00B050"/>
-        </w:rPr>
-      </w:pPr>
-      <w:r>
-        <w:rPr>
-          <w:color w:val="00B050"/>
-        </w:rPr>
-        <w:t xml:space="preserve">        </w:t>
-      </w:r>
-      <w:r>
-        <w:rPr>
-          <w:color w:val="00B050"/>
-        </w:rPr>
-        <w:t xml:space="preserve">     </w:t>
-      </w:r>
-      <w:r>
-        <w:rPr>
-          <w:color w:val="00B050"/>
-        </w:rPr>
-        <w:t>all_predictions_matrix</w:t>
-      </w:r>
+        </w:rPr>
+        <w:t xml:space="preserve">predicted correct or if they all predicted </w:t>
+      </w:r>
+      <w:r>
+        <w:rPr>
+          <w:color w:val="00B050"/>
+        </w:rPr>
+        <w:t>wrong)</w:t>
+      </w:r>
+    </w:p>
+    <w:p>
+      <w:pPr>
+        <w:rPr>
+          <w:color w:val="00B050"/>
+        </w:rPr>
+      </w:pPr>
+      <w:r>
+        <w:rPr>
+          <w:color w:val="00B050"/>
+        </w:rPr>
+        <w:tab/>
+      </w:r>
+      <w:proofErr w:type="gramStart"/>
+      <w:r>
+        <w:rPr>
+          <w:color w:val="00B050"/>
+        </w:rPr>
+        <w:t>t</w:t>
+      </w:r>
+      <w:r>
+        <w:rPr>
+          <w:color w:val="00B050"/>
+        </w:rPr>
+        <w:t>hen</w:t>
+      </w:r>
+      <w:proofErr w:type="gramEnd"/>
       <w:r>
         <w:rPr>
           <w:color w:val="00B050"/>
@@ -1143,7 +1204,112 @@
         <w:rPr>
           <w:color w:val="00B050"/>
         </w:rPr>
-        <w:t>[</w:t>
+        <w:t>do nothing, just continue</w:t>
+      </w:r>
+    </w:p>
+    <w:p>
+      <w:pPr>
+        <w:pStyle w:val="ListParagraph"/>
+      </w:pPr>
+    </w:p>
+    <w:p>
+      <w:pPr>
+        <w:pStyle w:val="ListParagraph"/>
+      </w:pPr>
+    </w:p>
+    <w:p>
+      <w:pPr>
+        <w:rPr>
+          <w:color w:val="00B050"/>
+        </w:rPr>
+      </w:pPr>
+      <w:proofErr w:type="gramStart"/>
+      <w:r>
+        <w:rPr>
+          <w:color w:val="00B050"/>
+        </w:rPr>
+        <w:t>if</w:t>
+      </w:r>
+      <w:proofErr w:type="gramEnd"/>
+      <w:r>
+        <w:rPr>
+          <w:color w:val="00B050"/>
+        </w:rPr>
+        <w:t xml:space="preserve"> (the number of positive votes &gt; = majority)</w:t>
+      </w:r>
+    </w:p>
+    <w:p>
+      <w:pPr>
+        <w:rPr>
+          <w:color w:val="00B050"/>
+        </w:rPr>
+      </w:pPr>
+      <w:r>
+        <w:rPr>
+          <w:color w:val="00B050"/>
+        </w:rPr>
+        <w:t>{</w:t>
+      </w:r>
+    </w:p>
+    <w:p>
+      <w:pPr>
+        <w:ind w:left="720"/>
+        <w:rPr>
+          <w:color w:val="00B050"/>
+        </w:rPr>
+      </w:pPr>
+      <w:proofErr w:type="gramStart"/>
+      <w:r>
+        <w:rPr>
+          <w:color w:val="00B050"/>
+        </w:rPr>
+        <w:t>weight</w:t>
+      </w:r>
+      <w:proofErr w:type="gramEnd"/>
+      <w:r>
+        <w:rPr>
+          <w:color w:val="00B050"/>
+        </w:rPr>
+        <w:t xml:space="preserve"> of </w:t>
+      </w:r>
+      <w:r>
+        <w:rPr>
+          <w:color w:val="00B050"/>
+          <w:u w:val="single"/>
+        </w:rPr>
+        <w:t>each</w:t>
+      </w:r>
+      <w:r>
+        <w:rPr>
+          <w:color w:val="00B050"/>
+        </w:rPr>
+        <w:t xml:space="preserve"> correct </w:t>
+      </w:r>
+      <w:r>
+        <w:rPr>
+          <w:color w:val="00B050"/>
+          <w:sz w:val="24"/>
+        </w:rPr>
+        <w:t>classifier</w:t>
+      </w:r>
+      <w:r>
+        <w:rPr>
+          <w:color w:val="00B050"/>
+        </w:rPr>
+        <w:t xml:space="preserve">  + </w:t>
+      </w:r>
+      <w:r>
+        <w:rPr>
+          <w:color w:val="00B050"/>
+        </w:rPr>
+        <w:t xml:space="preserve">= step_size1 / (# correct </w:t>
+      </w:r>
+      <w:r>
+        <w:rPr>
+          <w:color w:val="00B050"/>
+          <w:sz w:val="24"/>
+        </w:rPr>
+        <w:t>classifier</w:t>
       </w:r>
       <w:r>
         <w:rPr>
@@ -1155,7 +1321,52 @@
         <w:rPr>
           <w:color w:val="00B050"/>
         </w:rPr>
-        <w:t>i,</w:t>
+        <w:t xml:space="preserve">/ #of wrong </w:t>
+      </w:r>
+      <w:r>
+        <w:rPr>
+          <w:color w:val="00B050"/>
+          <w:sz w:val="24"/>
+        </w:rPr>
+        <w:t>classifier</w:t>
+      </w:r>
+      <w:r>
+        <w:rPr>
+          <w:color w:val="00B050"/>
+        </w:rPr>
+        <w:t>)</w:t>
+      </w:r>
+      <w:r>
+        <w:rPr>
+          <w:color w:val="00B050"/>
+        </w:rPr>
+        <w:t xml:space="preserve">         </w:t>
+      </w:r>
+      <w:r>
+        <w:rPr>
+          <w:color w:val="00B050"/>
+        </w:rPr>
+        <w:t xml:space="preserve">weight of </w:t>
+      </w:r>
+      <w:r>
+        <w:rPr>
+          <w:color w:val="00B050"/>
+          <w:u w:val="single"/>
+        </w:rPr>
+        <w:t xml:space="preserve">each </w:t>
+      </w:r>
+      <w:r>
+        <w:rPr>
+          <w:color w:val="00B050"/>
+        </w:rPr>
+        <w:t xml:space="preserve"> wrong </w:t>
+      </w:r>
+      <w:r>
+        <w:rPr>
+          <w:color w:val="00B050"/>
+          <w:sz w:val="24"/>
+        </w:rPr>
+        <w:t xml:space="preserve">classifier </w:t>
       </w:r>
       <w:r>
         <w:rPr>
@@ -1166,283 +1377,96 @@
       <w:r>
         <w:rPr>
           <w:color w:val="00B050"/>
-        </w:rPr>
-        <w:t>:</w:t>
-      </w:r>
-      <w:r>
-        <w:rPr>
-          <w:color w:val="00B050"/>
-        </w:rPr>
-        <w:t xml:space="preserve"> </w:t>
-      </w:r>
-      <w:r>
-        <w:rPr>
-          <w:color w:val="00B050"/>
-        </w:rPr>
-        <w:t xml:space="preserve">] = </w:t>
-      </w:r>
-      <w:r>
-        <w:rPr>
-          <w:color w:val="00B050"/>
-        </w:rPr>
-        <w:t xml:space="preserve"> </w:t>
-      </w:r>
-      <w:r>
-        <w:rPr>
-          <w:color w:val="00B050"/>
-        </w:rPr>
-        <w:t>(</w:t>
-      </w:r>
-      <w:r>
-        <w:rPr>
-          <w:color w:val="00B050"/>
-        </w:rPr>
-        <w:t xml:space="preserve"> </w:t>
-      </w:r>
-      <w:r>
-        <w:rPr>
-          <w:color w:val="00B050"/>
-        </w:rPr>
-        <w:t>[all_predictions_matrix[</w:t>
-      </w:r>
-      <w:r>
-        <w:rPr>
-          <w:color w:val="00B050"/>
-        </w:rPr>
-        <w:t xml:space="preserve"> i</w:t>
-      </w:r>
-      <w:r>
-        <w:rPr>
-          <w:color w:val="00B050"/>
-        </w:rPr>
-        <w:t>,</w:t>
-      </w:r>
-      <w:r>
-        <w:rPr>
-          <w:color w:val="00B050"/>
-        </w:rPr>
-        <w:t xml:space="preserve"> </w:t>
-      </w:r>
-      <w:r>
-        <w:rPr>
-          <w:color w:val="00B050"/>
-        </w:rPr>
-        <w:t>:</w:t>
-      </w:r>
-      <w:r>
-        <w:rPr>
-          <w:color w:val="00B050"/>
-        </w:rPr>
-        <w:t xml:space="preserve"> </w:t>
-      </w:r>
-      <w:r>
-        <w:rPr>
-          <w:color w:val="00B050"/>
-        </w:rPr>
-        <w:t>] == actual_values]</w:t>
-      </w:r>
-      <w:r>
-        <w:rPr>
-          <w:color w:val="00B050"/>
-        </w:rPr>
-        <w:t xml:space="preserve"> </w:t>
-      </w:r>
-      <w:r>
-        <w:rPr>
-          <w:color w:val="00B050"/>
-        </w:rPr>
-        <w:t>)</w:t>
-      </w:r>
-    </w:p>
-    <w:p/>
-    <w:p>
-      <w:pPr>
-        <w:rPr>
+          <w:sz w:val="28"/>
+        </w:rPr>
+        <w:t xml:space="preserve">- </w:t>
+      </w:r>
+      <w:r>
+        <w:rPr>
+          <w:color w:val="00B050"/>
+        </w:rPr>
+        <w:t xml:space="preserve">= </w:t>
+      </w:r>
+      <w:r>
+        <w:rPr>
+          <w:color w:val="00B050"/>
+        </w:rPr>
+        <w:t xml:space="preserve"> step_size1</w:t>
+      </w:r>
+    </w:p>
+    <w:p>
+      <w:pPr>
+        <w:rPr>
+          <w:color w:val="00B050"/>
+        </w:rPr>
+      </w:pPr>
+      <w:r>
+        <w:rPr>
+          <w:color w:val="00B050"/>
+        </w:rPr>
+        <w:t>}</w:t>
+      </w:r>
+    </w:p>
+    <w:p>
+      <w:pPr>
+        <w:pStyle w:val="ListParagraph"/>
+        <w:rPr>
+          <w:color w:val="00B050"/>
+        </w:rPr>
+      </w:pPr>
+    </w:p>
+    <w:p>
+      <w:pPr>
+        <w:rPr>
+          <w:color w:val="00B050"/>
+        </w:rPr>
+      </w:pPr>
+      <w:r>
+        <w:rPr>
+          <w:color w:val="00B050"/>
+        </w:rPr>
+        <w:t>Else</w:t>
+      </w:r>
+    </w:p>
+    <w:p>
+      <w:pPr>
+        <w:rPr>
+          <w:color w:val="00B050"/>
+        </w:rPr>
+      </w:pPr>
+      <w:r>
+        <w:rPr>
+          <w:color w:val="00B050"/>
+        </w:rPr>
+        <w:t>{</w:t>
+      </w:r>
+    </w:p>
+    <w:p>
+      <w:pPr>
+        <w:ind w:firstLine="720"/>
+        <w:rPr>
+          <w:color w:val="00B050"/>
+        </w:rPr>
+      </w:pPr>
+      <w:proofErr w:type="gramStart"/>
+      <w:r>
+        <w:rPr>
+          <w:color w:val="00B050"/>
+        </w:rPr>
+        <w:t>weight</w:t>
+      </w:r>
+      <w:proofErr w:type="gramEnd"/>
+      <w:r>
+        <w:rPr>
+          <w:color w:val="00B050"/>
+        </w:rPr>
+        <w:t xml:space="preserve"> of </w:t>
+      </w:r>
+      <w:r>
+        <w:rPr>
+          <w:color w:val="00B050"/>
           <w:u w:val="single"/>
         </w:rPr>
-      </w:pPr>
-      <w:r>
-        <w:rPr>
-          <w:u w:val="single"/>
-        </w:rPr>
-        <w:t>Adjusting the Weights</w:t>
-      </w:r>
-    </w:p>
-    <w:p>
-      <w:pPr>
-        <w:rPr>
-          <w:u w:val="single"/>
-        </w:rPr>
-      </w:pPr>
-      <w:r>
-        <w:t xml:space="preserve">Iterate over all the samples </w:t>
-      </w:r>
-      <w:r>
-        <w:sym w:font="Wingdings" w:char="F0E0"/>
-      </w:r>
-      <w:r>
-        <w:t xml:space="preserve"> for i in range (0 to n_samples): and do the following</w:t>
-      </w:r>
-    </w:p>
-    <w:p>
-      <w:pPr>
-        <w:rPr>
-          <w:color w:val="00B050"/>
-        </w:rPr>
-      </w:pPr>
-      <w:r>
-        <w:rPr>
-          <w:color w:val="00B050"/>
-        </w:rPr>
-        <w:t xml:space="preserve">If </w:t>
-      </w:r>
-      <w:r>
-        <w:rPr>
-          <w:color w:val="00B050"/>
-        </w:rPr>
-        <w:t>(all</w:t>
-      </w:r>
-      <w:r>
-        <w:rPr>
-          <w:color w:val="00B050"/>
-        </w:rPr>
-        <w:t xml:space="preserve"> </w:t>
-      </w:r>
-      <w:r>
-        <w:rPr>
-          <w:color w:val="00B050"/>
-          <w:sz w:val="24"/>
-        </w:rPr>
-        <w:t>classifiers</w:t>
-      </w:r>
-      <w:r>
-        <w:rPr>
-          <w:color w:val="00B050"/>
-        </w:rPr>
-        <w:t xml:space="preserve"> </w:t>
-      </w:r>
-      <w:r>
-        <w:rPr>
-          <w:color w:val="00B050"/>
-        </w:rPr>
-        <w:t xml:space="preserve">predicted correct or if they all predicted </w:t>
-      </w:r>
-      <w:r>
-        <w:rPr>
-          <w:color w:val="00B050"/>
-        </w:rPr>
-        <w:t>wrong)</w:t>
-      </w:r>
-    </w:p>
-    <w:p>
-      <w:pPr>
-        <w:rPr>
-          <w:color w:val="00B050"/>
-        </w:rPr>
-      </w:pPr>
-      <w:r>
-        <w:rPr>
-          <w:color w:val="00B050"/>
-        </w:rPr>
-        <w:tab/>
-      </w:r>
-      <w:proofErr w:type="gramStart"/>
-      <w:r>
-        <w:rPr>
-          <w:color w:val="00B050"/>
-        </w:rPr>
-        <w:t>t</w:t>
-      </w:r>
-      <w:r>
-        <w:rPr>
-          <w:color w:val="00B050"/>
-        </w:rPr>
-        <w:t>hen</w:t>
-      </w:r>
-      <w:proofErr w:type="gramEnd"/>
-      <w:r>
-        <w:rPr>
-          <w:color w:val="00B050"/>
-        </w:rPr>
-        <w:t xml:space="preserve"> </w:t>
-      </w:r>
-      <w:r>
-        <w:rPr>
-          <w:color w:val="00B050"/>
-        </w:rPr>
-        <w:t>do nothing, just continue</w:t>
-      </w:r>
-    </w:p>
-    <w:p>
-      <w:pPr>
-        <w:pStyle w:val="ListParagraph"/>
-      </w:pPr>
-    </w:p>
-    <w:p>
-      <w:pPr>
-        <w:pStyle w:val="ListParagraph"/>
-      </w:pPr>
-    </w:p>
-    <w:p>
-      <w:pPr>
-        <w:rPr>
-          <w:color w:val="00B050"/>
-        </w:rPr>
-      </w:pPr>
-      <w:proofErr w:type="gramStart"/>
-      <w:r>
-        <w:rPr>
-          <w:color w:val="00B050"/>
-        </w:rPr>
-        <w:t>if</w:t>
-      </w:r>
-      <w:proofErr w:type="gramEnd"/>
-      <w:r>
-        <w:rPr>
-          <w:color w:val="00B050"/>
-        </w:rPr>
-        <w:t xml:space="preserve"> (the number of positive votes &gt; = majority)</w:t>
-      </w:r>
-    </w:p>
-    <w:p>
-      <w:pPr>
-        <w:rPr>
-          <w:color w:val="00B050"/>
-        </w:rPr>
-      </w:pPr>
-      <w:r>
-        <w:rPr>
-          <w:color w:val="00B050"/>
-        </w:rPr>
-        <w:t>{</w:t>
-      </w:r>
-    </w:p>
-    <w:p>
-      <w:pPr>
-        <w:ind w:left="720"/>
-        <w:rPr>
-          <w:color w:val="00B050"/>
-        </w:rPr>
-      </w:pPr>
-      <w:proofErr w:type="gramStart"/>
-      <w:r>
-        <w:rPr>
-          <w:color w:val="00B050"/>
-        </w:rPr>
-        <w:t>weight</w:t>
-      </w:r>
-      <w:proofErr w:type="gramEnd"/>
-      <w:r>
-        <w:rPr>
-          <w:color w:val="00B050"/>
-        </w:rPr>
-        <w:t xml:space="preserve"> of </w:t>
-      </w:r>
-      <w:r>
-        <w:rPr>
-          <w:color w:val="00B050"/>
-          <w:u w:val="single"/>
-        </w:rPr>
         <w:t>each</w:t>
       </w:r>
       <w:r>
@@ -1462,216 +1486,7 @@
         <w:rPr>
           <w:color w:val="00B050"/>
         </w:rPr>
-        <w:t xml:space="preserve">  + </w:t>
-      </w:r>
-      <w:r>
-        <w:rPr>
-          <w:color w:val="00B050"/>
-        </w:rPr>
-        <w:t xml:space="preserve">= step_size1 / (# correct </w:t>
-      </w:r>
-      <w:r>
-        <w:rPr>
-          <w:color w:val="00B050"/>
-          <w:sz w:val="24"/>
-        </w:rPr>
-        <w:t>classifier</w:t>
-      </w:r>
-      <w:r>
-        <w:rPr>
-          <w:color w:val="00B050"/>
-        </w:rPr>
-        <w:t xml:space="preserve"> </w:t>
-      </w:r>
-      <w:r>
-        <w:rPr>
-          <w:color w:val="00B050"/>
-        </w:rPr>
-        <w:t xml:space="preserve">/ #of wrong </w:t>
-      </w:r>
-      <w:r>
-        <w:rPr>
-          <w:color w:val="00B050"/>
-          <w:sz w:val="24"/>
-        </w:rPr>
-        <w:t>classifier</w:t>
-      </w:r>
-      <w:r>
-        <w:rPr>
-          <w:color w:val="00B050"/>
-        </w:rPr>
-        <w:t>)</w:t>
-      </w:r>
-      <w:r>
-        <w:rPr>
-          <w:color w:val="00B050"/>
-        </w:rPr>
-        <w:t xml:space="preserve">         </w:t>
-      </w:r>
-      <w:r>
-        <w:rPr>
-          <w:color w:val="00B050"/>
-        </w:rPr>
-        <w:t xml:space="preserve">weight of </w:t>
-      </w:r>
-      <w:r>
-        <w:rPr>
-          <w:color w:val="00B050"/>
-          <w:u w:val="single"/>
-        </w:rPr>
-        <w:t xml:space="preserve">each </w:t>
-      </w:r>
-      <w:r>
-        <w:rPr>
-          <w:color w:val="00B050"/>
-        </w:rPr>
-        <w:t xml:space="preserve"> wrong </w:t>
-      </w:r>
-      <w:r>
-        <w:rPr>
-          <w:color w:val="00B050"/>
-          <w:sz w:val="24"/>
-        </w:rPr>
-        <w:t>classifier</w:t>
-      </w:r>
-      <w:r>
-        <w:rPr>
-          <w:color w:val="00B050"/>
-          <w:sz w:val="24"/>
-        </w:rPr>
-        <w:t xml:space="preserve"> </w:t>
-      </w:r>
-      <w:r>
-        <w:rPr>
-          <w:color w:val="00B050"/>
-        </w:rPr>
-        <w:t xml:space="preserve"> </w:t>
-      </w:r>
-      <w:r>
-        <w:rPr>
-          <w:color w:val="00B050"/>
-          <w:sz w:val="28"/>
-        </w:rPr>
-        <w:t xml:space="preserve">- </w:t>
-      </w:r>
-      <w:r>
-        <w:rPr>
-          <w:color w:val="00B050"/>
-        </w:rPr>
-        <w:t xml:space="preserve">= </w:t>
-      </w:r>
-      <w:r>
-        <w:rPr>
-          <w:color w:val="00B050"/>
-        </w:rPr>
-        <w:t xml:space="preserve"> </w:t>
-      </w:r>
-      <w:r>
-        <w:rPr>
-          <w:color w:val="00B050"/>
-        </w:rPr>
-        <w:t>step_size1</w:t>
-      </w:r>
-    </w:p>
-    <w:p>
-      <w:pPr>
-        <w:rPr>
-          <w:color w:val="00B050"/>
-        </w:rPr>
-      </w:pPr>
-      <w:r>
-        <w:rPr>
-          <w:color w:val="00B050"/>
-        </w:rPr>
-        <w:t>}</w:t>
-      </w:r>
-    </w:p>
-    <w:p>
-      <w:pPr>
-        <w:pStyle w:val="ListParagraph"/>
-        <w:rPr>
-          <w:color w:val="00B050"/>
-        </w:rPr>
-      </w:pPr>
-    </w:p>
-    <w:p>
-      <w:pPr>
-        <w:rPr>
-          <w:color w:val="00B050"/>
-        </w:rPr>
-      </w:pPr>
-      <w:r>
-        <w:rPr>
-          <w:color w:val="00B050"/>
-        </w:rPr>
-        <w:t>Else</w:t>
-      </w:r>
-    </w:p>
-    <w:p>
-      <w:pPr>
-        <w:rPr>
-          <w:color w:val="00B050"/>
-        </w:rPr>
-      </w:pPr>
-      <w:r>
-        <w:rPr>
-          <w:color w:val="00B050"/>
-        </w:rPr>
-        <w:t>{</w:t>
-      </w:r>
-    </w:p>
-    <w:p>
-      <w:pPr>
-        <w:ind w:firstLine="720"/>
-        <w:rPr>
-          <w:color w:val="00B050"/>
-        </w:rPr>
-      </w:pPr>
-      <w:proofErr w:type="gramStart"/>
-      <w:r>
-        <w:rPr>
-          <w:color w:val="00B050"/>
-        </w:rPr>
-        <w:t>weight</w:t>
-      </w:r>
-      <w:proofErr w:type="gramEnd"/>
-      <w:r>
-        <w:rPr>
-          <w:color w:val="00B050"/>
-        </w:rPr>
-        <w:t xml:space="preserve"> of </w:t>
-      </w:r>
-      <w:r>
-        <w:rPr>
-          <w:color w:val="00B050"/>
-          <w:u w:val="single"/>
-        </w:rPr>
-        <w:t>each</w:t>
-      </w:r>
-      <w:r>
-        <w:rPr>
-          <w:color w:val="00B050"/>
-        </w:rPr>
-        <w:t xml:space="preserve"> correct </w:t>
-      </w:r>
-      <w:r>
-        <w:rPr>
-          <w:color w:val="00B050"/>
-          <w:sz w:val="24"/>
-        </w:rPr>
-        <w:t>classifier</w:t>
-      </w:r>
-      <w:r>
-        <w:rPr>
-          <w:color w:val="00B050"/>
-        </w:rPr>
-        <w:t xml:space="preserve">  + = </w:t>
-      </w:r>
-      <w:r>
-        <w:rPr>
-          <w:color w:val="00B050"/>
-        </w:rPr>
-        <w:t xml:space="preserve"> (# of wrong classifiers /# of correct classifiers) * step_size2</w:t>
+        <w:t xml:space="preserve">  + =  (# of wrong classifiers /# of correct classifiers) * step_size2</w:t>
       </w:r>
     </w:p>
     <w:p>
@@ -1903,23 +1718,14 @@
           <w:color w:val="000000" w:themeColor="text1"/>
           <w:sz w:val="24"/>
         </w:rPr>
-        <w:t xml:space="preserve">A list of each </w:t>
-      </w:r>
-      <w:proofErr w:type="spellStart"/>
+        <w:t>A list of each cla</w:t>
+      </w:r>
       <w:r>
         <w:rPr>
           <w:color w:val="000000" w:themeColor="text1"/>
           <w:sz w:val="24"/>
         </w:rPr>
-        <w:t>calssifiers</w:t>
-      </w:r>
-      <w:proofErr w:type="spellEnd"/>
-      <w:r>
-        <w:rPr>
-          <w:color w:val="000000" w:themeColor="text1"/>
-          <w:sz w:val="24"/>
-        </w:rPr>
-        <w:t xml:space="preserve"> </w:t>
+        <w:t xml:space="preserve">ssifiers </w:t>
       </w:r>
       <w:r>
         <w:rPr>
@@ -1962,6 +1768,8 @@
         </w:rPr>
         <w:t>Output</w:t>
       </w:r>
+      <w:bookmarkStart w:id="0" w:name="_GoBack"/>
+      <w:bookmarkEnd w:id="0"/>
     </w:p>
     <w:p>
       <w:pPr>
@@ -2412,8 +2220,6 @@
         </w:rPr>
         <w:t>}</w:t>
       </w:r>
-      <w:bookmarkStart w:id="0" w:name="_GoBack"/>
-      <w:bookmarkEnd w:id="0"/>
     </w:p>
     <w:sectPr>
       <w:footerReference w:type="default" r:id="rId7"/>

</xml_diff>